<commit_message>
antes de la prestranción 2
</commit_message>
<xml_diff>
--- a/II. 08 Minería de Datos II/Proyecto Final.docx
+++ b/II. 08 Minería de Datos II/Proyecto Final.docx
@@ -1,6 +1,6 @@
 
 <file path=word/document.xml><?xml version="1.0" encoding="utf-8"?>
-<w:document xmlns:wpc="http://schemas.microsoft.com/office/word/2010/wordprocessingCanvas" xmlns:cx="http://schemas.microsoft.com/office/drawing/2014/chartex" xmlns:cx1="http://schemas.microsoft.com/office/drawing/2015/9/8/chartex" xmlns:mc="http://schemas.openxmlformats.org/markup-compatibility/2006" xmlns:o="urn:schemas-microsoft-com:office:office" xmlns:r="http://schemas.openxmlformats.org/officeDocument/2006/relationships" xmlns:m="http://schemas.openxmlformats.org/officeDocument/2006/math" xmlns:v="urn:schemas-microsoft-com:vml" xmlns:wp14="http://schemas.microsoft.com/office/word/2010/wordprocessingDrawing" xmlns:wp="http://schemas.openxmlformats.org/drawingml/2006/wordprocessingDrawing" xmlns:w10="urn:schemas-microsoft-com:office:word" xmlns:w="http://schemas.openxmlformats.org/wordprocessingml/2006/main" xmlns:w14="http://schemas.microsoft.com/office/word/2010/wordml" xmlns:w15="http://schemas.microsoft.com/office/word/2012/wordml" xmlns:w16se="http://schemas.microsoft.com/office/word/2015/wordml/symex" xmlns:wpg="http://schemas.microsoft.com/office/word/2010/wordprocessingGroup" xmlns:wpi="http://schemas.microsoft.com/office/word/2010/wordprocessingInk" xmlns:wne="http://schemas.microsoft.com/office/word/2006/wordml" xmlns:wps="http://schemas.microsoft.com/office/word/2010/wordprocessingShape" mc:Ignorable="w14 w15 w16se wp14">
+<w:document xmlns:wpc="http://schemas.microsoft.com/office/word/2010/wordprocessingCanvas" xmlns:cx="http://schemas.microsoft.com/office/drawing/2014/chartex" xmlns:cx1="http://schemas.microsoft.com/office/drawing/2015/9/8/chartex" xmlns:cx2="http://schemas.microsoft.com/office/drawing/2015/10/21/chartex" xmlns:cx3="http://schemas.microsoft.com/office/drawing/2016/5/9/chartex" xmlns:cx4="http://schemas.microsoft.com/office/drawing/2016/5/10/chartex" xmlns:cx5="http://schemas.microsoft.com/office/drawing/2016/5/11/chartex" xmlns:cx6="http://schemas.microsoft.com/office/drawing/2016/5/12/chartex" xmlns:cx7="http://schemas.microsoft.com/office/drawing/2016/5/13/chartex" xmlns:cx8="http://schemas.microsoft.com/office/drawing/2016/5/14/chartex" xmlns:mc="http://schemas.openxmlformats.org/markup-compatibility/2006" xmlns:aink="http://schemas.microsoft.com/office/drawing/2016/ink" xmlns:am3d="http://schemas.microsoft.com/office/drawing/2017/model3d" xmlns:o="urn:schemas-microsoft-com:office:office" xmlns:r="http://schemas.openxmlformats.org/officeDocument/2006/relationships" xmlns:m="http://schemas.openxmlformats.org/officeDocument/2006/math" xmlns:v="urn:schemas-microsoft-com:vml" xmlns:wp14="http://schemas.microsoft.com/office/word/2010/wordprocessingDrawing" xmlns:wp="http://schemas.openxmlformats.org/drawingml/2006/wordprocessingDrawing" xmlns:w10="urn:schemas-microsoft-com:office:word" xmlns:w="http://schemas.openxmlformats.org/wordprocessingml/2006/main" xmlns:w14="http://schemas.microsoft.com/office/word/2010/wordml" xmlns:w15="http://schemas.microsoft.com/office/word/2012/wordml" xmlns:w16cex="http://schemas.microsoft.com/office/word/2018/wordml/cex" xmlns:w16cid="http://schemas.microsoft.com/office/word/2016/wordml/cid" xmlns:w16="http://schemas.microsoft.com/office/word/2018/wordml" xmlns:w16sdtdh="http://schemas.microsoft.com/office/word/2020/wordml/sdtdatahash" xmlns:w16se="http://schemas.microsoft.com/office/word/2015/wordml/symex" xmlns:wpg="http://schemas.microsoft.com/office/word/2010/wordprocessingGroup" xmlns:wpi="http://schemas.microsoft.com/office/word/2010/wordprocessingInk" xmlns:wne="http://schemas.microsoft.com/office/word/2006/wordml" xmlns:wps="http://schemas.microsoft.com/office/word/2010/wordprocessingShape" mc:Ignorable="w14 w15 w16se w16cid w16 w16cex w16sdtdh wp14">
   <w:body>
     <w:p>
       <w:pPr>
@@ -9,7 +9,6 @@
           <w:rFonts w:eastAsia="Arial Unicode MS" w:cs="Arial"/>
         </w:rPr>
       </w:pPr>
-      <w:bookmarkStart w:id="0" w:name="_GoBack"/>
       <w:r>
         <w:rPr>
           <w:rFonts w:eastAsia="Arial Unicode MS" w:cs="Arial"/>
@@ -18,7 +17,6 @@
         <w:t>CLASIFICACIÓN DE TRANSFERENCIAS AL EXTERIOR DE CLIENTES DE ENTIDADES FINANCIERAS EN LA BALANZA DE PAGOS DE BOLIVIA</w:t>
       </w:r>
     </w:p>
-    <w:bookmarkEnd w:id="0"/>
     <w:p>
       <w:pPr>
         <w:jc w:val="both"/>
@@ -44,25 +42,7 @@
           <w:szCs w:val="22"/>
           <w:lang w:eastAsia="en-US"/>
         </w:rPr>
-        <w:t xml:space="preserve">Los errores y omisiones de la Balanza de Pagos de Bolivia registraron una magnitud importante creciente de signo negativo en las últimas gestiones en línea con la tendencia a nivel regional na explicación plausible de las disminuciones de activos de reserva las cuales presentarían drenajes locales en lugar </w:t>
-      </w:r>
-      <w:r>
-        <w:rPr>
-          <w:rFonts w:eastAsia="Arial Unicode MS" w:cs="Arial"/>
-          <w:sz w:val="22"/>
-          <w:szCs w:val="22"/>
-          <w:lang w:eastAsia="en-US"/>
-        </w:rPr>
-        <w:t xml:space="preserve">de transacciones con </w:t>
-      </w:r>
-      <w:r>
-        <w:rPr>
-          <w:rFonts w:eastAsia="Arial Unicode MS" w:cs="Arial"/>
-          <w:sz w:val="22"/>
-          <w:szCs w:val="22"/>
-          <w:lang w:eastAsia="en-US"/>
-        </w:rPr>
-        <w:t>no residentes.</w:t>
+        <w:t xml:space="preserve">Las entidades bancarias reportan transacciones individuales al exterior de sus clientes clasificándolas en nueve categorías relacionadas a la Balanza de Pagos mediante técnicas de procesamiento de Lenguaje Natural. Debido al volumen de transacciones y la necesidad de su apropiación en las estadísticas externas se hace necesario la automatización de su clasificación. Se identificó el Modelo SVM sobre ITFIDF como el mas recomendable para su utilización para generar una aplicación en producción. </w:t>
       </w:r>
     </w:p>
     <w:p>
@@ -232,6 +212,29 @@
           <w:lang w:val="es-ES"/>
         </w:rPr>
       </w:pPr>
+      <w:r>
+        <w:rPr>
+          <w:rFonts w:ascii="Arial" w:eastAsia="Arial Unicode MS" w:hAnsi="Arial" w:cs="Arial"/>
+          <w:lang w:val="es-ES"/>
+        </w:rPr>
+        <w:t xml:space="preserve">En particular, las transferencias al exterior del sector privado (familias) se considera de forma agrupada. Sin embargo, la información generada por cada banco sirve para apropiar cada transacción en cuentas externas (Comercio de Bienes, Servicios, Ingreso Primario </w:t>
+      </w:r>
+      <w:proofErr w:type="spellStart"/>
+      <w:r>
+        <w:rPr>
+          <w:rFonts w:ascii="Arial" w:eastAsia="Arial Unicode MS" w:hAnsi="Arial" w:cs="Arial"/>
+          <w:lang w:val="es-ES"/>
+        </w:rPr>
+        <w:t>y</w:t>
+      </w:r>
+      <w:proofErr w:type="spellEnd"/>
+      <w:r>
+        <w:rPr>
+          <w:rFonts w:ascii="Arial" w:eastAsia="Arial Unicode MS" w:hAnsi="Arial" w:cs="Arial"/>
+          <w:lang w:val="es-ES"/>
+        </w:rPr>
+        <w:t xml:space="preserve"> Ingreso Secundario, Inversión de cartera y Otra inversión)</w:t>
+      </w:r>
     </w:p>
     <w:p>
       <w:pPr>
@@ -250,23 +253,7 @@
           <w:rFonts w:ascii="Arial" w:eastAsia="Arial Unicode MS" w:hAnsi="Arial" w:cs="Arial"/>
           <w:lang w:val="es-ES"/>
         </w:rPr>
-        <w:t xml:space="preserve">En particular, las transferencias al exterior del sector privado (familias) se considera de forma agrupada. Sin embargo, la información generada por cada banco sirve para apropiar cada transacción en cuentas externas (Comercio de Bienes, Servicios, Ingreso Primario </w:t>
-      </w:r>
-      <w:proofErr w:type="spellStart"/>
-      <w:r>
-        <w:rPr>
-          <w:rFonts w:ascii="Arial" w:eastAsia="Arial Unicode MS" w:hAnsi="Arial" w:cs="Arial"/>
-          <w:lang w:val="es-ES"/>
-        </w:rPr>
-        <w:t>y</w:t>
-      </w:r>
-      <w:proofErr w:type="spellEnd"/>
-      <w:r>
-        <w:rPr>
-          <w:rFonts w:ascii="Arial" w:eastAsia="Arial Unicode MS" w:hAnsi="Arial" w:cs="Arial"/>
-          <w:lang w:val="es-ES"/>
-        </w:rPr>
-        <w:t xml:space="preserve"> Ingreso Secundario, Inversión de cartera y Otra inversión)</w:t>
+        <w:t>Clasificar transacciones de transferencias al exterior de clientes de bancos comerciales utilizando textos libres adjuntos a cada operación bancaria para una correcta compilación de estadísticas de Balanza de Pagos.</w:t>
       </w:r>
     </w:p>
     <w:p>
@@ -286,67 +273,8 @@
           <w:rFonts w:ascii="Arial" w:eastAsia="Arial Unicode MS" w:hAnsi="Arial" w:cs="Arial"/>
           <w:lang w:val="es-ES"/>
         </w:rPr>
-        <w:t>Clasificar transacciones de transferencias al exterior de clientes de bancos comerciales utilizando textos libres adjuntos a cada operación bancaria para una correcta compilación de estadísticas de Balanza de Pagos.</w:t>
-      </w:r>
-    </w:p>
-    <w:p>
-      <w:pPr>
-        <w:pStyle w:val="Prrafodelista"/>
-        <w:spacing w:before="120" w:after="120" w:line="360" w:lineRule="auto"/>
-        <w:ind w:left="284"/>
-        <w:contextualSpacing w:val="0"/>
-        <w:jc w:val="both"/>
-        <w:rPr>
-          <w:rFonts w:ascii="Arial" w:eastAsia="Arial Unicode MS" w:hAnsi="Arial" w:cs="Arial"/>
-          <w:lang w:val="es-ES"/>
-        </w:rPr>
-      </w:pPr>
-    </w:p>
-    <w:p>
-      <w:pPr>
-        <w:pStyle w:val="Prrafodelista"/>
-        <w:spacing w:before="120" w:after="120" w:line="360" w:lineRule="auto"/>
-        <w:ind w:left="284"/>
-        <w:contextualSpacing w:val="0"/>
-        <w:jc w:val="both"/>
-        <w:rPr>
-          <w:rFonts w:ascii="Arial" w:eastAsia="Arial Unicode MS" w:hAnsi="Arial" w:cs="Arial"/>
-          <w:lang w:val="es-ES"/>
-        </w:rPr>
-      </w:pPr>
-      <w:r>
-        <w:rPr>
-          <w:rFonts w:ascii="Arial" w:eastAsia="Arial Unicode MS" w:hAnsi="Arial" w:cs="Arial"/>
-          <w:lang w:val="es-ES"/>
-        </w:rPr>
         <w:t>El proceso actual es manual con intentos de implementación de soluciones en Excel mediante búsqueda de palabras clave.</w:t>
       </w:r>
-    </w:p>
-    <w:p>
-      <w:pPr>
-        <w:pStyle w:val="Prrafodelista"/>
-        <w:spacing w:before="120" w:after="120" w:line="360" w:lineRule="auto"/>
-        <w:ind w:left="284"/>
-        <w:contextualSpacing w:val="0"/>
-        <w:jc w:val="both"/>
-        <w:rPr>
-          <w:rFonts w:ascii="Arial" w:eastAsia="Arial Unicode MS" w:hAnsi="Arial" w:cs="Arial"/>
-          <w:lang w:val="es-ES"/>
-        </w:rPr>
-      </w:pPr>
-    </w:p>
-    <w:p>
-      <w:pPr>
-        <w:pStyle w:val="Prrafodelista"/>
-        <w:spacing w:before="120" w:after="120" w:line="360" w:lineRule="auto"/>
-        <w:ind w:left="284"/>
-        <w:contextualSpacing w:val="0"/>
-        <w:jc w:val="both"/>
-        <w:rPr>
-          <w:rFonts w:ascii="Arial" w:eastAsia="Arial Unicode MS" w:hAnsi="Arial" w:cs="Arial"/>
-          <w:lang w:val="es-ES"/>
-        </w:rPr>
-      </w:pPr>
     </w:p>
     <w:p>
       <w:pPr>
@@ -385,7 +313,6 @@
           <w:b/>
           <w:lang w:val="es-ES"/>
         </w:rPr>
-        <w:lastRenderedPageBreak/>
         <w:t>Dataset</w:t>
       </w:r>
       <w:proofErr w:type="spellEnd"/>
@@ -437,32 +364,15 @@
           <w:rFonts w:ascii="Arial" w:eastAsia="Arial Unicode MS" w:hAnsi="Arial" w:cs="Arial"/>
           <w:lang w:val="es-ES"/>
         </w:rPr>
-        <w:t xml:space="preserve">Si bien el cliente de la EIF expresa el motivo de la transferencia, el registro en el sistema de información la realiza el funcionario bancario con el consiguiente error </w:t>
-      </w:r>
-      <w:proofErr w:type="spellStart"/>
-      <w:proofErr w:type="gramStart"/>
-      <w:r>
-        <w:rPr>
-          <w:rFonts w:ascii="Arial" w:eastAsia="Arial Unicode MS" w:hAnsi="Arial" w:cs="Arial"/>
-          <w:lang w:val="es-ES"/>
-        </w:rPr>
-        <w:t>humano.</w:t>
-      </w:r>
-      <w:r>
-        <w:rPr>
-          <w:rFonts w:ascii="Arial" w:eastAsia="Arial Unicode MS" w:hAnsi="Arial" w:cs="Arial"/>
-          <w:lang w:val="es-ES"/>
-        </w:rPr>
-        <w:t>La</w:t>
-      </w:r>
-      <w:proofErr w:type="spellEnd"/>
-      <w:proofErr w:type="gramEnd"/>
-      <w:r>
-        <w:rPr>
-          <w:rFonts w:ascii="Arial" w:eastAsia="Arial Unicode MS" w:hAnsi="Arial" w:cs="Arial"/>
-          <w:lang w:val="es-ES"/>
-        </w:rPr>
-        <w:t xml:space="preserve"> brecha, producto de la diferencia entre la Cuenta Corriente y Cuenta Financiera, no sigue el comportamiento general en la última gestión donde se evidencia un superávit y drenajes en la cuenta financiera.</w:t>
+        <w:lastRenderedPageBreak/>
+        <w:t>Si bien el cliente de la EIF expresa el motivo de la transferencia, el registro en el sistema de información la realiza el funcionario bancario con el consiguiente error humano.</w:t>
+      </w:r>
+      <w:r>
+        <w:rPr>
+          <w:rFonts w:ascii="Arial" w:eastAsia="Arial Unicode MS" w:hAnsi="Arial" w:cs="Arial"/>
+          <w:lang w:val="es-ES"/>
+        </w:rPr>
+        <w:t xml:space="preserve"> </w:t>
       </w:r>
     </w:p>
     <w:p>
@@ -579,8 +489,11 @@
         </w:rPr>
       </w:pPr>
       <w:r>
+        <w:rPr>
+          <w:noProof/>
+        </w:rPr>
         <w:drawing>
-          <wp:inline distT="0" distB="0" distL="0" distR="0">
+          <wp:inline distT="0" distB="0" distL="0" distR="0" wp14:anchorId="773A322F" wp14:editId="0EA430EF">
             <wp:extent cx="2302710" cy="1909267"/>
             <wp:effectExtent l="0" t="0" r="0" b="0"/>
             <wp:docPr id="6" name="Imagen 6"/>
@@ -633,22 +546,31 @@
       <w:pPr>
         <w:pStyle w:val="Prrafodelista"/>
         <w:spacing w:before="120" w:after="120" w:line="360" w:lineRule="auto"/>
-        <w:ind w:left="992" w:firstLine="424"/>
-        <w:contextualSpacing w:val="0"/>
+        <w:ind w:left="284"/>
         <w:jc w:val="both"/>
         <w:rPr>
           <w:rFonts w:ascii="Arial" w:eastAsia="Arial Unicode MS" w:hAnsi="Arial" w:cs="Arial"/>
-          <w:sz w:val="16"/>
-          <w:lang w:val="es-ES"/>
-        </w:rPr>
-      </w:pPr>
-      <w:r>
-        <w:rPr>
-          <w:rFonts w:ascii="Arial" w:eastAsia="Arial Unicode MS" w:hAnsi="Arial" w:cs="Arial"/>
-          <w:sz w:val="16"/>
-          <w:lang w:val="es-ES"/>
-        </w:rPr>
-        <w:t>Fuente: BCB</w:t>
+          <w:lang w:val="es-ES"/>
+        </w:rPr>
+      </w:pPr>
+    </w:p>
+    <w:p>
+      <w:pPr>
+        <w:pStyle w:val="Prrafodelista"/>
+        <w:spacing w:before="120" w:after="120" w:line="360" w:lineRule="auto"/>
+        <w:ind w:left="284"/>
+        <w:jc w:val="both"/>
+        <w:rPr>
+          <w:rFonts w:ascii="Arial" w:eastAsia="Arial Unicode MS" w:hAnsi="Arial" w:cs="Arial"/>
+          <w:lang w:val="es-ES"/>
+        </w:rPr>
+      </w:pPr>
+      <w:r>
+        <w:rPr>
+          <w:rFonts w:ascii="Arial" w:eastAsia="Arial Unicode MS" w:hAnsi="Arial" w:cs="Arial"/>
+          <w:lang w:val="es-ES"/>
+        </w:rPr>
+        <w:t>La brecha, a.</w:t>
       </w:r>
     </w:p>
     <w:p>
@@ -710,84 +632,6 @@
         <w:keepNext/>
         <w:jc w:val="center"/>
         <w:rPr>
-          <w:b/>
-          <w:sz w:val="22"/>
-        </w:rPr>
-      </w:pPr>
-    </w:p>
-    <w:p>
-      <w:pPr>
-        <w:pStyle w:val="Descripcin"/>
-        <w:keepNext/>
-        <w:jc w:val="center"/>
-        <w:rPr>
-          <w:b/>
-          <w:sz w:val="22"/>
-        </w:rPr>
-      </w:pPr>
-    </w:p>
-    <w:p>
-      <w:pPr>
-        <w:pStyle w:val="Descripcin"/>
-        <w:keepNext/>
-        <w:jc w:val="center"/>
-        <w:rPr>
-          <w:b/>
-          <w:sz w:val="22"/>
-        </w:rPr>
-      </w:pPr>
-    </w:p>
-    <w:p>
-      <w:pPr>
-        <w:pStyle w:val="Descripcin"/>
-        <w:keepNext/>
-        <w:jc w:val="center"/>
-        <w:rPr>
-          <w:b/>
-          <w:sz w:val="22"/>
-        </w:rPr>
-      </w:pPr>
-    </w:p>
-    <w:p>
-      <w:pPr>
-        <w:pStyle w:val="Descripcin"/>
-        <w:keepNext/>
-        <w:jc w:val="center"/>
-        <w:rPr>
-          <w:b/>
-          <w:sz w:val="22"/>
-        </w:rPr>
-      </w:pPr>
-    </w:p>
-    <w:p>
-      <w:pPr>
-        <w:pStyle w:val="Descripcin"/>
-        <w:keepNext/>
-        <w:jc w:val="center"/>
-        <w:rPr>
-          <w:b/>
-          <w:sz w:val="22"/>
-        </w:rPr>
-      </w:pPr>
-    </w:p>
-    <w:p/>
-    <w:p>
-      <w:pPr>
-        <w:pStyle w:val="Descripcin"/>
-        <w:keepNext/>
-        <w:jc w:val="center"/>
-        <w:rPr>
-          <w:b/>
-          <w:sz w:val="22"/>
-        </w:rPr>
-      </w:pPr>
-    </w:p>
-    <w:p>
-      <w:pPr>
-        <w:pStyle w:val="Descripcin"/>
-        <w:keepNext/>
-        <w:jc w:val="center"/>
-        <w:rPr>
           <w:rFonts w:eastAsia="Arial Unicode MS"/>
           <w:b/>
           <w:i/>
@@ -854,10 +698,11 @@
       <w:r>
         <w:rPr>
           <w:rFonts w:ascii="Arial" w:eastAsia="Arial Unicode MS" w:hAnsi="Arial" w:cs="Arial"/>
+          <w:noProof/>
           <w:lang w:val="es-ES"/>
         </w:rPr>
         <w:drawing>
-          <wp:inline distT="0" distB="0" distL="0" distR="0" wp14:anchorId="52EEFCFE" wp14:editId="270FBD13">
+          <wp:inline distT="0" distB="0" distL="0" distR="0" wp14:anchorId="2057374F" wp14:editId="4CF184A7">
             <wp:extent cx="2700203" cy="1709395"/>
             <wp:effectExtent l="0" t="0" r="5080" b="5715"/>
             <wp:docPr id="8" name="Imagen 1"/>
@@ -955,6 +800,7 @@
           <w:b/>
           <w:sz w:val="22"/>
         </w:rPr>
+        <w:lastRenderedPageBreak/>
         <w:t xml:space="preserve">Gráfico </w:t>
       </w:r>
       <w:r>
@@ -1026,10 +872,11 @@
       <w:r>
         <w:rPr>
           <w:rFonts w:ascii="Arial" w:eastAsia="Arial Unicode MS" w:hAnsi="Arial" w:cs="Arial"/>
+          <w:noProof/>
           <w:lang w:val="es-ES"/>
         </w:rPr>
         <w:drawing>
-          <wp:inline distT="0" distB="0" distL="0" distR="0" wp14:anchorId="4EDD800D" wp14:editId="12C56F6E">
+          <wp:inline distT="0" distB="0" distL="0" distR="0" wp14:anchorId="687AD04F" wp14:editId="4A965824">
             <wp:extent cx="5612130" cy="2801086"/>
             <wp:effectExtent l="0" t="0" r="7620" b="0"/>
             <wp:docPr id="3" name="Imagen 2"/>
@@ -1084,14 +931,12 @@
         <w:rPr>
           <w:rFonts w:ascii="Arial" w:eastAsia="Arial Unicode MS" w:hAnsi="Arial" w:cs="Arial"/>
           <w:sz w:val="16"/>
-          <w:lang w:val="en-US"/>
         </w:rPr>
       </w:pPr>
       <w:r>
         <w:rPr>
           <w:rFonts w:ascii="Arial" w:eastAsia="Arial Unicode MS" w:hAnsi="Arial" w:cs="Arial"/>
           <w:sz w:val="16"/>
-          <w:lang w:val="en-US"/>
         </w:rPr>
         <w:t>Fuente: BCB</w:t>
       </w:r>
@@ -1105,29 +950,38 @@
         <w:jc w:val="both"/>
         <w:rPr>
           <w:rFonts w:ascii="Arial" w:eastAsia="Arial Unicode MS" w:hAnsi="Arial" w:cs="Arial"/>
-          <w:lang w:val="en-US"/>
-        </w:rPr>
-      </w:pPr>
-      <w:r>
-        <w:rPr>
-          <w:rFonts w:ascii="Arial" w:eastAsia="Arial Unicode MS" w:hAnsi="Arial" w:cs="Arial"/>
-          <w:lang w:val="en-US"/>
+        </w:rPr>
+      </w:pPr>
+      <w:r>
+        <w:rPr>
+          <w:rFonts w:ascii="Arial" w:eastAsia="Arial Unicode MS" w:hAnsi="Arial" w:cs="Arial"/>
         </w:rPr>
         <w:t xml:space="preserve"> </w:t>
       </w:r>
       <w:r>
         <w:rPr>
           <w:rFonts w:ascii="Arial" w:eastAsia="Arial Unicode MS" w:hAnsi="Arial" w:cs="Arial"/>
-          <w:lang w:val="en-US"/>
-        </w:rPr>
-        <w:t xml:space="preserve">Word cloud </w:t>
+        </w:rPr>
+        <w:t xml:space="preserve">Word </w:t>
       </w:r>
       <w:proofErr w:type="spellStart"/>
-      <w:proofErr w:type="gramStart"/>
-      <w:r>
-        <w:rPr>
-          <w:rFonts w:ascii="Arial" w:eastAsia="Arial Unicode MS" w:hAnsi="Arial" w:cs="Arial"/>
-          <w:lang w:val="en-US"/>
+      <w:r>
+        <w:rPr>
+          <w:rFonts w:ascii="Arial" w:eastAsia="Arial Unicode MS" w:hAnsi="Arial" w:cs="Arial"/>
+        </w:rPr>
+        <w:t>cloud</w:t>
+      </w:r>
+      <w:proofErr w:type="spellEnd"/>
+      <w:r>
+        <w:rPr>
+          <w:rFonts w:ascii="Arial" w:eastAsia="Arial Unicode MS" w:hAnsi="Arial" w:cs="Arial"/>
+        </w:rPr>
+        <w:t xml:space="preserve"> </w:t>
+      </w:r>
+      <w:proofErr w:type="spellStart"/>
+      <w:r>
+        <w:rPr>
+          <w:rFonts w:ascii="Arial" w:eastAsia="Arial Unicode MS" w:hAnsi="Arial" w:cs="Arial"/>
         </w:rPr>
         <w:t>asdfasdf</w:t>
       </w:r>
@@ -1135,18 +989,15 @@
       <w:r>
         <w:rPr>
           <w:rFonts w:ascii="Arial" w:eastAsia="Arial Unicode MS" w:hAnsi="Arial" w:cs="Arial"/>
-          <w:lang w:val="en-US"/>
         </w:rPr>
         <w:t xml:space="preserve"> </w:t>
       </w:r>
       <w:r>
         <w:rPr>
           <w:rFonts w:ascii="Arial" w:eastAsia="Arial Unicode MS" w:hAnsi="Arial" w:cs="Arial"/>
-          <w:lang w:val="en-US"/>
         </w:rPr>
         <w:t>.</w:t>
       </w:r>
-      <w:proofErr w:type="gramEnd"/>
     </w:p>
     <w:p>
       <w:pPr>
@@ -1154,7 +1005,7 @@
         <w:jc w:val="both"/>
         <w:rPr>
           <w:rFonts w:eastAsia="Arial Unicode MS" w:cs="Arial"/>
-          <w:lang w:val="en-US"/>
+          <w:lang w:val="es-BO"/>
         </w:rPr>
       </w:pPr>
     </w:p>
@@ -1164,7 +1015,7 @@
         <w:jc w:val="both"/>
         <w:rPr>
           <w:rFonts w:eastAsia="Arial Unicode MS" w:cs="Arial"/>
-          <w:lang w:val="en-US"/>
+          <w:lang w:val="es-BO"/>
         </w:rPr>
       </w:pPr>
     </w:p>
@@ -1174,7 +1025,7 @@
         <w:jc w:val="both"/>
         <w:rPr>
           <w:rFonts w:eastAsia="Arial Unicode MS" w:cs="Arial"/>
-          <w:lang w:val="en-US"/>
+          <w:lang w:val="es-BO"/>
         </w:rPr>
       </w:pPr>
     </w:p>
@@ -1184,7 +1035,7 @@
         <w:jc w:val="both"/>
         <w:rPr>
           <w:rFonts w:eastAsia="Arial Unicode MS" w:cs="Arial"/>
-          <w:lang w:val="en-US"/>
+          <w:lang w:val="es-BO"/>
         </w:rPr>
       </w:pPr>
     </w:p>
@@ -1194,7 +1045,7 @@
         <w:jc w:val="both"/>
         <w:rPr>
           <w:rFonts w:eastAsia="Arial Unicode MS" w:cs="Arial"/>
-          <w:lang w:val="en-US"/>
+          <w:lang w:val="es-BO"/>
         </w:rPr>
       </w:pPr>
     </w:p>
@@ -1204,7 +1055,7 @@
         <w:jc w:val="both"/>
         <w:rPr>
           <w:rFonts w:eastAsia="Arial Unicode MS" w:cs="Arial"/>
-          <w:lang w:val="en-US"/>
+          <w:lang w:val="es-BO"/>
         </w:rPr>
       </w:pPr>
     </w:p>
@@ -1222,6 +1073,7 @@
           <w:b/>
           <w:sz w:val="22"/>
         </w:rPr>
+        <w:lastRenderedPageBreak/>
         <w:t xml:space="preserve">Gráfico </w:t>
       </w:r>
       <w:r>
@@ -1293,10 +1145,11 @@
       <w:r>
         <w:rPr>
           <w:rFonts w:ascii="Arial" w:eastAsia="Arial Unicode MS" w:hAnsi="Arial" w:cs="Arial"/>
+          <w:noProof/>
           <w:lang w:val="es-ES"/>
         </w:rPr>
         <w:drawing>
-          <wp:inline distT="0" distB="0" distL="0" distR="0" wp14:anchorId="33FCD2C7" wp14:editId="243ECF34">
+          <wp:inline distT="0" distB="0" distL="0" distR="0" wp14:anchorId="04C03712" wp14:editId="5D0D66C8">
             <wp:extent cx="4206240" cy="3275327"/>
             <wp:effectExtent l="0" t="0" r="3810" b="1905"/>
             <wp:docPr id="2" name="Imagen 1"/>
@@ -1400,7 +1253,6 @@
           <w:b/>
           <w:sz w:val="22"/>
         </w:rPr>
-        <w:lastRenderedPageBreak/>
         <w:t>Cuadro</w:t>
       </w:r>
       <w:r>
@@ -1466,9 +1318,10 @@
       <w:r>
         <w:rPr>
           <w:rFonts w:eastAsia="Arial Unicode MS"/>
+          <w:noProof/>
         </w:rPr>
         <w:drawing>
-          <wp:inline distT="0" distB="0" distL="0" distR="0" wp14:anchorId="197CA5F7" wp14:editId="56ED0090">
+          <wp:inline distT="0" distB="0" distL="0" distR="0" wp14:anchorId="662CFE2A" wp14:editId="671F8698">
             <wp:extent cx="4233228" cy="2362810"/>
             <wp:effectExtent l="0" t="0" r="0" b="0"/>
             <wp:docPr id="12" name="Imagen 1"/>
@@ -1560,6 +1413,7 @@
           <w:b/>
           <w:sz w:val="22"/>
         </w:rPr>
+        <w:lastRenderedPageBreak/>
         <w:t xml:space="preserve">Cuadro </w:t>
       </w:r>
       <w:r>
@@ -1608,21 +1462,12 @@
         </w:rPr>
         <w:t xml:space="preserve">. </w:t>
       </w:r>
-      <w:proofErr w:type="spellStart"/>
-      <w:r>
-        <w:rPr>
-          <w:b/>
-          <w:sz w:val="22"/>
-        </w:rPr>
-        <w:t>Vectorización</w:t>
-      </w:r>
-      <w:proofErr w:type="spellEnd"/>
-      <w:r>
-        <w:rPr>
-          <w:b/>
-          <w:sz w:val="22"/>
-        </w:rPr>
-        <w:t xml:space="preserve"> del texto</w:t>
+      <w:r>
+        <w:rPr>
+          <w:b/>
+          <w:sz w:val="22"/>
+        </w:rPr>
+        <w:t>Vectorización del texto</w:t>
       </w:r>
     </w:p>
     <w:p>
@@ -1640,10 +1485,11 @@
       <w:r>
         <w:rPr>
           <w:rFonts w:ascii="Arial" w:eastAsia="Arial Unicode MS" w:hAnsi="Arial" w:cs="Arial"/>
+          <w:noProof/>
           <w:lang w:val="es-ES"/>
         </w:rPr>
         <w:drawing>
-          <wp:inline distT="0" distB="0" distL="0" distR="0" wp14:anchorId="70491181" wp14:editId="7E580CCF">
+          <wp:inline distT="0" distB="0" distL="0" distR="0" wp14:anchorId="3F7B604B" wp14:editId="7B29E65F">
             <wp:extent cx="3849902" cy="2301316"/>
             <wp:effectExtent l="0" t="0" r="0" b="3810"/>
             <wp:docPr id="16" name="Imagen 2">
@@ -1799,7 +1645,6 @@
           <w:b/>
           <w:sz w:val="22"/>
         </w:rPr>
-        <w:lastRenderedPageBreak/>
         <w:t>Cuadro</w:t>
       </w:r>
       <w:r>
@@ -1878,10 +1723,11 @@
       <w:r>
         <w:rPr>
           <w:rFonts w:ascii="Arial" w:eastAsia="Arial Unicode MS" w:hAnsi="Arial" w:cs="Arial"/>
+          <w:noProof/>
           <w:lang w:val="es-ES"/>
         </w:rPr>
         <w:drawing>
-          <wp:inline distT="0" distB="0" distL="0" distR="0" wp14:anchorId="19BAEFB2" wp14:editId="58293A21">
+          <wp:inline distT="0" distB="0" distL="0" distR="0" wp14:anchorId="1177D582" wp14:editId="3D468D9B">
             <wp:extent cx="1777971" cy="1682496"/>
             <wp:effectExtent l="0" t="0" r="0" b="0"/>
             <wp:docPr id="21" name="Imagen 1"/>
@@ -1957,6 +1803,7 @@
           <w:b/>
           <w:sz w:val="22"/>
         </w:rPr>
+        <w:lastRenderedPageBreak/>
         <w:t xml:space="preserve">Gráfico </w:t>
       </w:r>
       <w:r>
@@ -2032,11 +1879,12 @@
           <w:rFonts w:eastAsiaTheme="minorHAnsi"/>
           <w:b/>
           <w:i/>
+          <w:noProof/>
           <w:sz w:val="22"/>
           <w:lang w:val="es-BO"/>
         </w:rPr>
         <w:drawing>
-          <wp:inline distT="0" distB="0" distL="0" distR="0" wp14:anchorId="04BD7322" wp14:editId="6B30617D">
+          <wp:inline distT="0" distB="0" distL="0" distR="0" wp14:anchorId="56B341AF" wp14:editId="35EBB044">
             <wp:extent cx="3535336" cy="2648102"/>
             <wp:effectExtent l="0" t="0" r="8255" b="0"/>
             <wp:docPr id="22" name="Imagen 2"/>
@@ -2206,7 +2054,6 @@
           <w:b/>
           <w:sz w:val="22"/>
         </w:rPr>
-        <w:lastRenderedPageBreak/>
         <w:t xml:space="preserve">Gráfico </w:t>
       </w:r>
       <w:r>
@@ -2265,11 +2112,12 @@
       <w:r>
         <w:rPr>
           <w:rFonts w:eastAsia="Arial Unicode MS"/>
+          <w:noProof/>
         </w:rPr>
         <mc:AlternateContent>
           <mc:Choice Requires="wpg">
             <w:drawing>
-              <wp:anchor distT="0" distB="0" distL="114300" distR="114300" simplePos="0" relativeHeight="251660288" behindDoc="0" locked="0" layoutInCell="1" allowOverlap="1" wp14:anchorId="2B43C3AE" wp14:editId="3969D0F8">
+              <wp:anchor distT="0" distB="0" distL="114300" distR="114300" simplePos="0" relativeHeight="251660288" behindDoc="0" locked="0" layoutInCell="1" allowOverlap="1" wp14:anchorId="2DD5E471" wp14:editId="01A97E53">
                 <wp:simplePos x="0" y="0"/>
                 <wp:positionH relativeFrom="column">
                   <wp:posOffset>1018870</wp:posOffset>
@@ -2639,12 +2487,13 @@
       <w:r>
         <w:rPr>
           <w:rFonts w:ascii="Arial" w:eastAsia="Arial Unicode MS" w:hAnsi="Arial" w:cs="Arial"/>
+          <w:noProof/>
           <w:lang w:val="es-ES"/>
         </w:rPr>
         <mc:AlternateContent>
           <mc:Choice Requires="wpg">
             <w:drawing>
-              <wp:anchor distT="0" distB="0" distL="114300" distR="114300" simplePos="0" relativeHeight="251662336" behindDoc="0" locked="0" layoutInCell="1" allowOverlap="1" wp14:anchorId="71DBEBE4" wp14:editId="12194E1A">
+              <wp:anchor distT="0" distB="0" distL="114300" distR="114300" simplePos="0" relativeHeight="251662336" behindDoc="0" locked="0" layoutInCell="1" allowOverlap="1" wp14:anchorId="5E5FDD43" wp14:editId="1EB84C81">
                 <wp:simplePos x="0" y="0"/>
                 <wp:positionH relativeFrom="column">
                   <wp:posOffset>1216685</wp:posOffset>
@@ -2904,7 +2753,6 @@
           <w:rFonts w:ascii="Arial" w:eastAsia="Arial Unicode MS" w:hAnsi="Arial" w:cs="Arial"/>
           <w:lang w:val="es-ES"/>
         </w:rPr>
-        <w:lastRenderedPageBreak/>
         <w:t>Asdsadsad</w:t>
       </w:r>
       <w:proofErr w:type="spellEnd"/>
@@ -2940,8 +2788,9 @@
           <w:noProof/>
           <w:lang w:eastAsia="es-BO"/>
         </w:rPr>
+        <w:lastRenderedPageBreak/>
         <w:drawing>
-          <wp:inline distT="0" distB="0" distL="0" distR="0" wp14:anchorId="31A1C0C2">
+          <wp:inline distT="0" distB="0" distL="0" distR="0" wp14:anchorId="1F5BA4CA" wp14:editId="19CDAE81">
             <wp:extent cx="4032382" cy="2544724"/>
             <wp:effectExtent l="0" t="0" r="6350" b="8255"/>
             <wp:docPr id="30" name="Imagen 30"/>
@@ -3028,7 +2877,7 @@
           <w:lang w:eastAsia="es-BO"/>
         </w:rPr>
         <w:drawing>
-          <wp:inline distT="0" distB="0" distL="0" distR="0" wp14:anchorId="2681804B">
+          <wp:inline distT="0" distB="0" distL="0" distR="0" wp14:anchorId="02AC4B88" wp14:editId="26DA4A85">
             <wp:extent cx="4155330" cy="2571801"/>
             <wp:effectExtent l="0" t="0" r="0" b="0"/>
             <wp:docPr id="31" name="Imagen 31"/>
@@ -3090,7 +2939,6 @@
           <w:lang w:val="es-ES"/>
         </w:rPr>
       </w:pPr>
-      <w:proofErr w:type="spellStart"/>
       <w:r>
         <w:rPr>
           <w:rFonts w:ascii="Arial" w:eastAsia="Arial Unicode MS" w:hAnsi="Arial" w:cs="Arial"/>
@@ -3107,7 +2955,6 @@
         </w:rPr>
         <w:t>valuación</w:t>
       </w:r>
-      <w:proofErr w:type="spellEnd"/>
     </w:p>
     <w:p>
       <w:pPr>
@@ -3179,7 +3026,6 @@
           <w:b/>
           <w:sz w:val="22"/>
         </w:rPr>
-        <w:lastRenderedPageBreak/>
         <w:t xml:space="preserve">Gráfico </w:t>
       </w:r>
       <w:r>
@@ -3265,11 +3111,13 @@
       <w:r>
         <w:rPr>
           <w:rFonts w:ascii="Arial" w:eastAsia="Arial Unicode MS" w:hAnsi="Arial" w:cs="Arial"/>
+          <w:noProof/>
           <w:sz w:val="20"/>
           <w:lang w:val="es-ES"/>
         </w:rPr>
+        <w:lastRenderedPageBreak/>
         <w:drawing>
-          <wp:inline distT="0" distB="0" distL="0" distR="0" wp14:anchorId="19D3074F" wp14:editId="47BF06B1">
+          <wp:inline distT="0" distB="0" distL="0" distR="0" wp14:anchorId="1F6986F2" wp14:editId="2E6AA5FE">
             <wp:extent cx="4485643" cy="2028190"/>
             <wp:effectExtent l="0" t="0" r="0" b="0"/>
             <wp:docPr id="32" name="Imagen 1"/>
@@ -3399,14 +3247,7 @@
           <w:b/>
           <w:sz w:val="22"/>
         </w:rPr>
-        <w:t xml:space="preserve">Tiempos de </w:t>
-      </w:r>
-      <w:r>
-        <w:rPr>
-          <w:b/>
-          <w:sz w:val="22"/>
-        </w:rPr>
-        <w:t>predicción</w:t>
+        <w:t>Tiempos de predicción</w:t>
       </w:r>
     </w:p>
     <w:p>
@@ -3438,11 +3279,12 @@
       <w:r>
         <w:rPr>
           <w:rFonts w:ascii="Arial" w:eastAsia="Arial Unicode MS" w:hAnsi="Arial" w:cs="Arial"/>
+          <w:noProof/>
           <w:sz w:val="20"/>
           <w:lang w:val="es-ES"/>
         </w:rPr>
         <w:drawing>
-          <wp:inline distT="0" distB="0" distL="0" distR="0" wp14:anchorId="30BE3F3D" wp14:editId="1DA6C630">
+          <wp:inline distT="0" distB="0" distL="0" distR="0" wp14:anchorId="4C6EBDF7" wp14:editId="4F7A8B84">
             <wp:extent cx="4110007" cy="1880235"/>
             <wp:effectExtent l="0" t="0" r="5080" b="5715"/>
             <wp:docPr id="34" name="Imagen 1"/>
@@ -3558,6 +3400,7 @@
           <w:b/>
           <w:sz w:val="22"/>
         </w:rPr>
+        <w:lastRenderedPageBreak/>
         <w:t xml:space="preserve">Gráfico </w:t>
       </w:r>
       <w:r>
@@ -3629,13 +3472,14 @@
       <w:r>
         <w:rPr>
           <w:rFonts w:ascii="Arial" w:eastAsia="Arial Unicode MS" w:hAnsi="Arial" w:cs="Arial"/>
+          <w:noProof/>
           <w:sz w:val="20"/>
           <w:lang w:val="es-ES"/>
         </w:rPr>
         <mc:AlternateContent>
           <mc:Choice Requires="wpg">
             <w:drawing>
-              <wp:anchor distT="0" distB="0" distL="114300" distR="114300" simplePos="0" relativeHeight="251664384" behindDoc="0" locked="0" layoutInCell="1" allowOverlap="1" wp14:anchorId="5C09252D" wp14:editId="7B1E4721">
+              <wp:anchor distT="0" distB="0" distL="114300" distR="114300" simplePos="0" relativeHeight="251664384" behindDoc="0" locked="0" layoutInCell="1" allowOverlap="1" wp14:anchorId="2B47182D" wp14:editId="61774C4A">
                 <wp:simplePos x="0" y="0"/>
                 <wp:positionH relativeFrom="column">
                   <wp:posOffset>770382</wp:posOffset>
@@ -4012,10 +3856,11 @@
       <w:r>
         <w:rPr>
           <w:rFonts w:ascii="Arial" w:eastAsia="Arial Unicode MS" w:hAnsi="Arial" w:cs="Arial"/>
+          <w:noProof/>
           <w:lang w:val="es-ES"/>
         </w:rPr>
         <w:drawing>
-          <wp:inline distT="0" distB="0" distL="0" distR="0" wp14:anchorId="1A338568" wp14:editId="60919FF8">
+          <wp:inline distT="0" distB="0" distL="0" distR="0" wp14:anchorId="38B699D6" wp14:editId="5038703F">
             <wp:extent cx="3050119" cy="2856510"/>
             <wp:effectExtent l="0" t="0" r="0" b="1270"/>
             <wp:docPr id="39" name="Imagen 2"/>
@@ -4626,7 +4471,7 @@
 </file>
 
 <file path=word/endnotes.xml><?xml version="1.0" encoding="utf-8"?>
-<w:endnotes xmlns:wpc="http://schemas.microsoft.com/office/word/2010/wordprocessingCanvas" xmlns:cx="http://schemas.microsoft.com/office/drawing/2014/chartex" xmlns:cx1="http://schemas.microsoft.com/office/drawing/2015/9/8/chartex" xmlns:mc="http://schemas.openxmlformats.org/markup-compatibility/2006" xmlns:o="urn:schemas-microsoft-com:office:office" xmlns:r="http://schemas.openxmlformats.org/officeDocument/2006/relationships" xmlns:m="http://schemas.openxmlformats.org/officeDocument/2006/math" xmlns:v="urn:schemas-microsoft-com:vml" xmlns:wp14="http://schemas.microsoft.com/office/word/2010/wordprocessingDrawing" xmlns:wp="http://schemas.openxmlformats.org/drawingml/2006/wordprocessingDrawing" xmlns:w10="urn:schemas-microsoft-com:office:word" xmlns:w="http://schemas.openxmlformats.org/wordprocessingml/2006/main" xmlns:w14="http://schemas.microsoft.com/office/word/2010/wordml" xmlns:w15="http://schemas.microsoft.com/office/word/2012/wordml" xmlns:w16se="http://schemas.microsoft.com/office/word/2015/wordml/symex" xmlns:wpg="http://schemas.microsoft.com/office/word/2010/wordprocessingGroup" xmlns:wpi="http://schemas.microsoft.com/office/word/2010/wordprocessingInk" xmlns:wne="http://schemas.microsoft.com/office/word/2006/wordml" xmlns:wps="http://schemas.microsoft.com/office/word/2010/wordprocessingShape" mc:Ignorable="w14 w15 w16se wp14">
+<w:endnotes xmlns:wpc="http://schemas.microsoft.com/office/word/2010/wordprocessingCanvas" xmlns:cx="http://schemas.microsoft.com/office/drawing/2014/chartex" xmlns:cx1="http://schemas.microsoft.com/office/drawing/2015/9/8/chartex" xmlns:cx2="http://schemas.microsoft.com/office/drawing/2015/10/21/chartex" xmlns:cx3="http://schemas.microsoft.com/office/drawing/2016/5/9/chartex" xmlns:cx4="http://schemas.microsoft.com/office/drawing/2016/5/10/chartex" xmlns:cx5="http://schemas.microsoft.com/office/drawing/2016/5/11/chartex" xmlns:cx6="http://schemas.microsoft.com/office/drawing/2016/5/12/chartex" xmlns:cx7="http://schemas.microsoft.com/office/drawing/2016/5/13/chartex" xmlns:cx8="http://schemas.microsoft.com/office/drawing/2016/5/14/chartex" xmlns:mc="http://schemas.openxmlformats.org/markup-compatibility/2006" xmlns:aink="http://schemas.microsoft.com/office/drawing/2016/ink" xmlns:am3d="http://schemas.microsoft.com/office/drawing/2017/model3d" xmlns:o="urn:schemas-microsoft-com:office:office" xmlns:r="http://schemas.openxmlformats.org/officeDocument/2006/relationships" xmlns:m="http://schemas.openxmlformats.org/officeDocument/2006/math" xmlns:v="urn:schemas-microsoft-com:vml" xmlns:wp14="http://schemas.microsoft.com/office/word/2010/wordprocessingDrawing" xmlns:wp="http://schemas.openxmlformats.org/drawingml/2006/wordprocessingDrawing" xmlns:w10="urn:schemas-microsoft-com:office:word" xmlns:w="http://schemas.openxmlformats.org/wordprocessingml/2006/main" xmlns:w14="http://schemas.microsoft.com/office/word/2010/wordml" xmlns:w15="http://schemas.microsoft.com/office/word/2012/wordml" xmlns:w16cex="http://schemas.microsoft.com/office/word/2018/wordml/cex" xmlns:w16cid="http://schemas.microsoft.com/office/word/2016/wordml/cid" xmlns:w16="http://schemas.microsoft.com/office/word/2018/wordml" xmlns:w16sdtdh="http://schemas.microsoft.com/office/word/2020/wordml/sdtdatahash" xmlns:w16se="http://schemas.microsoft.com/office/word/2015/wordml/symex" xmlns:wpg="http://schemas.microsoft.com/office/word/2010/wordprocessingGroup" xmlns:wpi="http://schemas.microsoft.com/office/word/2010/wordprocessingInk" xmlns:wne="http://schemas.microsoft.com/office/word/2006/wordml" xmlns:wps="http://schemas.microsoft.com/office/word/2010/wordprocessingShape" mc:Ignorable="w14 w15 w16se w16cid w16 w16cex w16sdtdh wp14">
   <w:endnote w:type="separator" w:id="-1">
     <w:p>
       <w:r>
@@ -4645,7 +4490,7 @@
 </file>
 
 <file path=word/footer1.xml><?xml version="1.0" encoding="utf-8"?>
-<w:ftr xmlns:wpc="http://schemas.microsoft.com/office/word/2010/wordprocessingCanvas" xmlns:cx="http://schemas.microsoft.com/office/drawing/2014/chartex" xmlns:cx1="http://schemas.microsoft.com/office/drawing/2015/9/8/chartex" xmlns:mc="http://schemas.openxmlformats.org/markup-compatibility/2006" xmlns:o="urn:schemas-microsoft-com:office:office" xmlns:r="http://schemas.openxmlformats.org/officeDocument/2006/relationships" xmlns:m="http://schemas.openxmlformats.org/officeDocument/2006/math" xmlns:v="urn:schemas-microsoft-com:vml" xmlns:wp14="http://schemas.microsoft.com/office/word/2010/wordprocessingDrawing" xmlns:wp="http://schemas.openxmlformats.org/drawingml/2006/wordprocessingDrawing" xmlns:w10="urn:schemas-microsoft-com:office:word" xmlns:w="http://schemas.openxmlformats.org/wordprocessingml/2006/main" xmlns:w14="http://schemas.microsoft.com/office/word/2010/wordml" xmlns:w15="http://schemas.microsoft.com/office/word/2012/wordml" xmlns:w16se="http://schemas.microsoft.com/office/word/2015/wordml/symex" xmlns:wpg="http://schemas.microsoft.com/office/word/2010/wordprocessingGroup" xmlns:wpi="http://schemas.microsoft.com/office/word/2010/wordprocessingInk" xmlns:wne="http://schemas.microsoft.com/office/word/2006/wordml" xmlns:wps="http://schemas.microsoft.com/office/word/2010/wordprocessingShape" mc:Ignorable="w14 w15 w16se wp14">
+<w:ftr xmlns:wpc="http://schemas.microsoft.com/office/word/2010/wordprocessingCanvas" xmlns:cx="http://schemas.microsoft.com/office/drawing/2014/chartex" xmlns:cx1="http://schemas.microsoft.com/office/drawing/2015/9/8/chartex" xmlns:cx2="http://schemas.microsoft.com/office/drawing/2015/10/21/chartex" xmlns:cx3="http://schemas.microsoft.com/office/drawing/2016/5/9/chartex" xmlns:cx4="http://schemas.microsoft.com/office/drawing/2016/5/10/chartex" xmlns:cx5="http://schemas.microsoft.com/office/drawing/2016/5/11/chartex" xmlns:cx6="http://schemas.microsoft.com/office/drawing/2016/5/12/chartex" xmlns:cx7="http://schemas.microsoft.com/office/drawing/2016/5/13/chartex" xmlns:cx8="http://schemas.microsoft.com/office/drawing/2016/5/14/chartex" xmlns:mc="http://schemas.openxmlformats.org/markup-compatibility/2006" xmlns:aink="http://schemas.microsoft.com/office/drawing/2016/ink" xmlns:am3d="http://schemas.microsoft.com/office/drawing/2017/model3d" xmlns:o="urn:schemas-microsoft-com:office:office" xmlns:r="http://schemas.openxmlformats.org/officeDocument/2006/relationships" xmlns:m="http://schemas.openxmlformats.org/officeDocument/2006/math" xmlns:v="urn:schemas-microsoft-com:vml" xmlns:wp14="http://schemas.microsoft.com/office/word/2010/wordprocessingDrawing" xmlns:wp="http://schemas.openxmlformats.org/drawingml/2006/wordprocessingDrawing" xmlns:w10="urn:schemas-microsoft-com:office:word" xmlns:w="http://schemas.openxmlformats.org/wordprocessingml/2006/main" xmlns:w14="http://schemas.microsoft.com/office/word/2010/wordml" xmlns:w15="http://schemas.microsoft.com/office/word/2012/wordml" xmlns:w16cex="http://schemas.microsoft.com/office/word/2018/wordml/cex" xmlns:w16cid="http://schemas.microsoft.com/office/word/2016/wordml/cid" xmlns:w16="http://schemas.microsoft.com/office/word/2018/wordml" xmlns:w16sdtdh="http://schemas.microsoft.com/office/word/2020/wordml/sdtdatahash" xmlns:w16se="http://schemas.microsoft.com/office/word/2015/wordml/symex" xmlns:wpg="http://schemas.microsoft.com/office/word/2010/wordprocessingGroup" xmlns:wpi="http://schemas.microsoft.com/office/word/2010/wordprocessingInk" xmlns:wne="http://schemas.microsoft.com/office/word/2006/wordml" xmlns:wps="http://schemas.microsoft.com/office/word/2010/wordprocessingShape" mc:Ignorable="w14 w15 w16se w16cid w16 w16cex w16sdtdh wp14">
   <w:sdt>
     <w:sdtPr>
       <w:id w:val="1456518376"/>
@@ -4699,7 +4544,7 @@
 </file>
 
 <file path=word/footnotes.xml><?xml version="1.0" encoding="utf-8"?>
-<w:footnotes xmlns:wpc="http://schemas.microsoft.com/office/word/2010/wordprocessingCanvas" xmlns:cx="http://schemas.microsoft.com/office/drawing/2014/chartex" xmlns:cx1="http://schemas.microsoft.com/office/drawing/2015/9/8/chartex" xmlns:mc="http://schemas.openxmlformats.org/markup-compatibility/2006" xmlns:o="urn:schemas-microsoft-com:office:office" xmlns:r="http://schemas.openxmlformats.org/officeDocument/2006/relationships" xmlns:m="http://schemas.openxmlformats.org/officeDocument/2006/math" xmlns:v="urn:schemas-microsoft-com:vml" xmlns:wp14="http://schemas.microsoft.com/office/word/2010/wordprocessingDrawing" xmlns:wp="http://schemas.openxmlformats.org/drawingml/2006/wordprocessingDrawing" xmlns:w10="urn:schemas-microsoft-com:office:word" xmlns:w="http://schemas.openxmlformats.org/wordprocessingml/2006/main" xmlns:w14="http://schemas.microsoft.com/office/word/2010/wordml" xmlns:w15="http://schemas.microsoft.com/office/word/2012/wordml" xmlns:w16se="http://schemas.microsoft.com/office/word/2015/wordml/symex" xmlns:wpg="http://schemas.microsoft.com/office/word/2010/wordprocessingGroup" xmlns:wpi="http://schemas.microsoft.com/office/word/2010/wordprocessingInk" xmlns:wne="http://schemas.microsoft.com/office/word/2006/wordml" xmlns:wps="http://schemas.microsoft.com/office/word/2010/wordprocessingShape" mc:Ignorable="w14 w15 w16se wp14">
+<w:footnotes xmlns:wpc="http://schemas.microsoft.com/office/word/2010/wordprocessingCanvas" xmlns:cx="http://schemas.microsoft.com/office/drawing/2014/chartex" xmlns:cx1="http://schemas.microsoft.com/office/drawing/2015/9/8/chartex" xmlns:cx2="http://schemas.microsoft.com/office/drawing/2015/10/21/chartex" xmlns:cx3="http://schemas.microsoft.com/office/drawing/2016/5/9/chartex" xmlns:cx4="http://schemas.microsoft.com/office/drawing/2016/5/10/chartex" xmlns:cx5="http://schemas.microsoft.com/office/drawing/2016/5/11/chartex" xmlns:cx6="http://schemas.microsoft.com/office/drawing/2016/5/12/chartex" xmlns:cx7="http://schemas.microsoft.com/office/drawing/2016/5/13/chartex" xmlns:cx8="http://schemas.microsoft.com/office/drawing/2016/5/14/chartex" xmlns:mc="http://schemas.openxmlformats.org/markup-compatibility/2006" xmlns:aink="http://schemas.microsoft.com/office/drawing/2016/ink" xmlns:am3d="http://schemas.microsoft.com/office/drawing/2017/model3d" xmlns:o="urn:schemas-microsoft-com:office:office" xmlns:r="http://schemas.openxmlformats.org/officeDocument/2006/relationships" xmlns:m="http://schemas.openxmlformats.org/officeDocument/2006/math" xmlns:v="urn:schemas-microsoft-com:vml" xmlns:wp14="http://schemas.microsoft.com/office/word/2010/wordprocessingDrawing" xmlns:wp="http://schemas.openxmlformats.org/drawingml/2006/wordprocessingDrawing" xmlns:w10="urn:schemas-microsoft-com:office:word" xmlns:w="http://schemas.openxmlformats.org/wordprocessingml/2006/main" xmlns:w14="http://schemas.microsoft.com/office/word/2010/wordml" xmlns:w15="http://schemas.microsoft.com/office/word/2012/wordml" xmlns:w16cex="http://schemas.microsoft.com/office/word/2018/wordml/cex" xmlns:w16cid="http://schemas.microsoft.com/office/word/2016/wordml/cid" xmlns:w16="http://schemas.microsoft.com/office/word/2018/wordml" xmlns:w16sdtdh="http://schemas.microsoft.com/office/word/2020/wordml/sdtdatahash" xmlns:w16se="http://schemas.microsoft.com/office/word/2015/wordml/symex" xmlns:wpg="http://schemas.microsoft.com/office/word/2010/wordprocessingGroup" xmlns:wpi="http://schemas.microsoft.com/office/word/2010/wordprocessingInk" xmlns:wne="http://schemas.microsoft.com/office/word/2006/wordml" xmlns:wps="http://schemas.microsoft.com/office/word/2010/wordprocessingShape" mc:Ignorable="w14 w15 w16se w16cid w16 w16cex w16sdtdh wp14">
   <w:footnote w:type="separator" w:id="-1">
     <w:p>
       <w:r>
@@ -4718,7 +4563,7 @@
 </file>
 
 <file path=word/header1.xml><?xml version="1.0" encoding="utf-8"?>
-<w:hdr xmlns:wpc="http://schemas.microsoft.com/office/word/2010/wordprocessingCanvas" xmlns:cx="http://schemas.microsoft.com/office/drawing/2014/chartex" xmlns:cx1="http://schemas.microsoft.com/office/drawing/2015/9/8/chartex" xmlns:mc="http://schemas.openxmlformats.org/markup-compatibility/2006" xmlns:o="urn:schemas-microsoft-com:office:office" xmlns:r="http://schemas.openxmlformats.org/officeDocument/2006/relationships" xmlns:m="http://schemas.openxmlformats.org/officeDocument/2006/math" xmlns:v="urn:schemas-microsoft-com:vml" xmlns:wp14="http://schemas.microsoft.com/office/word/2010/wordprocessingDrawing" xmlns:wp="http://schemas.openxmlformats.org/drawingml/2006/wordprocessingDrawing" xmlns:w10="urn:schemas-microsoft-com:office:word" xmlns:w="http://schemas.openxmlformats.org/wordprocessingml/2006/main" xmlns:w14="http://schemas.microsoft.com/office/word/2010/wordml" xmlns:w15="http://schemas.microsoft.com/office/word/2012/wordml" xmlns:w16se="http://schemas.microsoft.com/office/word/2015/wordml/symex" xmlns:wpg="http://schemas.microsoft.com/office/word/2010/wordprocessingGroup" xmlns:wpi="http://schemas.microsoft.com/office/word/2010/wordprocessingInk" xmlns:wne="http://schemas.microsoft.com/office/word/2006/wordml" xmlns:wps="http://schemas.microsoft.com/office/word/2010/wordprocessingShape" mc:Ignorable="w14 w15 w16se wp14">
+<w:hdr xmlns:wpc="http://schemas.microsoft.com/office/word/2010/wordprocessingCanvas" xmlns:cx="http://schemas.microsoft.com/office/drawing/2014/chartex" xmlns:cx1="http://schemas.microsoft.com/office/drawing/2015/9/8/chartex" xmlns:cx2="http://schemas.microsoft.com/office/drawing/2015/10/21/chartex" xmlns:cx3="http://schemas.microsoft.com/office/drawing/2016/5/9/chartex" xmlns:cx4="http://schemas.microsoft.com/office/drawing/2016/5/10/chartex" xmlns:cx5="http://schemas.microsoft.com/office/drawing/2016/5/11/chartex" xmlns:cx6="http://schemas.microsoft.com/office/drawing/2016/5/12/chartex" xmlns:cx7="http://schemas.microsoft.com/office/drawing/2016/5/13/chartex" xmlns:cx8="http://schemas.microsoft.com/office/drawing/2016/5/14/chartex" xmlns:mc="http://schemas.openxmlformats.org/markup-compatibility/2006" xmlns:aink="http://schemas.microsoft.com/office/drawing/2016/ink" xmlns:am3d="http://schemas.microsoft.com/office/drawing/2017/model3d" xmlns:o="urn:schemas-microsoft-com:office:office" xmlns:r="http://schemas.openxmlformats.org/officeDocument/2006/relationships" xmlns:m="http://schemas.openxmlformats.org/officeDocument/2006/math" xmlns:v="urn:schemas-microsoft-com:vml" xmlns:wp14="http://schemas.microsoft.com/office/word/2010/wordprocessingDrawing" xmlns:wp="http://schemas.openxmlformats.org/drawingml/2006/wordprocessingDrawing" xmlns:w10="urn:schemas-microsoft-com:office:word" xmlns:w="http://schemas.openxmlformats.org/wordprocessingml/2006/main" xmlns:w14="http://schemas.microsoft.com/office/word/2010/wordml" xmlns:w15="http://schemas.microsoft.com/office/word/2012/wordml" xmlns:w16cex="http://schemas.microsoft.com/office/word/2018/wordml/cex" xmlns:w16cid="http://schemas.microsoft.com/office/word/2016/wordml/cid" xmlns:w16="http://schemas.microsoft.com/office/word/2018/wordml" xmlns:w16sdtdh="http://schemas.microsoft.com/office/word/2020/wordml/sdtdatahash" xmlns:w16se="http://schemas.microsoft.com/office/word/2015/wordml/symex" xmlns:wpg="http://schemas.microsoft.com/office/word/2010/wordprocessingGroup" xmlns:wpi="http://schemas.microsoft.com/office/word/2010/wordprocessingInk" xmlns:wne="http://schemas.microsoft.com/office/word/2006/wordml" xmlns:wps="http://schemas.microsoft.com/office/word/2010/wordprocessingShape" mc:Ignorable="w14 w15 w16se w16cid w16 w16cex w16sdtdh wp14">
   <w:p>
     <w:pPr>
       <w:pStyle w:val="Encabezado"/>
@@ -4733,7 +4578,7 @@
 </file>
 
 <file path=word/numbering.xml><?xml version="1.0" encoding="utf-8"?>
-<w:numbering xmlns:wpc="http://schemas.microsoft.com/office/word/2010/wordprocessingCanvas" xmlns:cx="http://schemas.microsoft.com/office/drawing/2014/chartex" xmlns:cx1="http://schemas.microsoft.com/office/drawing/2015/9/8/chartex" xmlns:mc="http://schemas.openxmlformats.org/markup-compatibility/2006" xmlns:o="urn:schemas-microsoft-com:office:office" xmlns:r="http://schemas.openxmlformats.org/officeDocument/2006/relationships" xmlns:m="http://schemas.openxmlformats.org/officeDocument/2006/math" xmlns:v="urn:schemas-microsoft-com:vml" xmlns:wp14="http://schemas.microsoft.com/office/word/2010/wordprocessingDrawing" xmlns:wp="http://schemas.openxmlformats.org/drawingml/2006/wordprocessingDrawing" xmlns:w10="urn:schemas-microsoft-com:office:word" xmlns:w="http://schemas.openxmlformats.org/wordprocessingml/2006/main" xmlns:w14="http://schemas.microsoft.com/office/word/2010/wordml" xmlns:w15="http://schemas.microsoft.com/office/word/2012/wordml" xmlns:w16se="http://schemas.microsoft.com/office/word/2015/wordml/symex" xmlns:wpg="http://schemas.microsoft.com/office/word/2010/wordprocessingGroup" xmlns:wpi="http://schemas.microsoft.com/office/word/2010/wordprocessingInk" xmlns:wne="http://schemas.microsoft.com/office/word/2006/wordml" xmlns:wps="http://schemas.microsoft.com/office/word/2010/wordprocessingShape" mc:Ignorable="w14 w15 w16se wp14">
+<w:numbering xmlns:wpc="http://schemas.microsoft.com/office/word/2010/wordprocessingCanvas" xmlns:cx="http://schemas.microsoft.com/office/drawing/2014/chartex" xmlns:cx1="http://schemas.microsoft.com/office/drawing/2015/9/8/chartex" xmlns:cx2="http://schemas.microsoft.com/office/drawing/2015/10/21/chartex" xmlns:cx3="http://schemas.microsoft.com/office/drawing/2016/5/9/chartex" xmlns:cx4="http://schemas.microsoft.com/office/drawing/2016/5/10/chartex" xmlns:cx5="http://schemas.microsoft.com/office/drawing/2016/5/11/chartex" xmlns:cx6="http://schemas.microsoft.com/office/drawing/2016/5/12/chartex" xmlns:cx7="http://schemas.microsoft.com/office/drawing/2016/5/13/chartex" xmlns:cx8="http://schemas.microsoft.com/office/drawing/2016/5/14/chartex" xmlns:mc="http://schemas.openxmlformats.org/markup-compatibility/2006" xmlns:aink="http://schemas.microsoft.com/office/drawing/2016/ink" xmlns:am3d="http://schemas.microsoft.com/office/drawing/2017/model3d" xmlns:o="urn:schemas-microsoft-com:office:office" xmlns:r="http://schemas.openxmlformats.org/officeDocument/2006/relationships" xmlns:m="http://schemas.openxmlformats.org/officeDocument/2006/math" xmlns:v="urn:schemas-microsoft-com:vml" xmlns:wp14="http://schemas.microsoft.com/office/word/2010/wordprocessingDrawing" xmlns:wp="http://schemas.openxmlformats.org/drawingml/2006/wordprocessingDrawing" xmlns:w10="urn:schemas-microsoft-com:office:word" xmlns:w="http://schemas.openxmlformats.org/wordprocessingml/2006/main" xmlns:w14="http://schemas.microsoft.com/office/word/2010/wordml" xmlns:w15="http://schemas.microsoft.com/office/word/2012/wordml" xmlns:w16cex="http://schemas.microsoft.com/office/word/2018/wordml/cex" xmlns:w16cid="http://schemas.microsoft.com/office/word/2016/wordml/cid" xmlns:w16="http://schemas.microsoft.com/office/word/2018/wordml" xmlns:w16sdtdh="http://schemas.microsoft.com/office/word/2020/wordml/sdtdatahash" xmlns:w16se="http://schemas.microsoft.com/office/word/2015/wordml/symex" xmlns:wpg="http://schemas.microsoft.com/office/word/2010/wordprocessingGroup" xmlns:wpi="http://schemas.microsoft.com/office/word/2010/wordprocessingInk" xmlns:wne="http://schemas.microsoft.com/office/word/2006/wordml" xmlns:wps="http://schemas.microsoft.com/office/word/2010/wordprocessingShape" mc:Ignorable="w14 w15 w16se w16cid w16 w16cex w16sdtdh wp14">
   <w:abstractNum w:abstractNumId="0" w15:restartNumberingAfterBreak="0">
     <w:nsid w:val="05EC55FF"/>
     <w:multiLevelType w:val="hybridMultilevel"/>
@@ -6878,7 +6723,7 @@
 </file>
 
 <file path=word/styles.xml><?xml version="1.0" encoding="utf-8"?>
-<w:styles xmlns:mc="http://schemas.openxmlformats.org/markup-compatibility/2006" xmlns:r="http://schemas.openxmlformats.org/officeDocument/2006/relationships" xmlns:w="http://schemas.openxmlformats.org/wordprocessingml/2006/main" xmlns:w14="http://schemas.microsoft.com/office/word/2010/wordml" xmlns:w15="http://schemas.microsoft.com/office/word/2012/wordml" xmlns:w16se="http://schemas.microsoft.com/office/word/2015/wordml/symex" mc:Ignorable="w14 w15 w16se">
+<w:styles xmlns:mc="http://schemas.openxmlformats.org/markup-compatibility/2006" xmlns:r="http://schemas.openxmlformats.org/officeDocument/2006/relationships" xmlns:w="http://schemas.openxmlformats.org/wordprocessingml/2006/main" xmlns:w14="http://schemas.microsoft.com/office/word/2010/wordml" xmlns:w15="http://schemas.microsoft.com/office/word/2012/wordml" xmlns:w16cex="http://schemas.microsoft.com/office/word/2018/wordml/cex" xmlns:w16cid="http://schemas.microsoft.com/office/word/2016/wordml/cid" xmlns:w16="http://schemas.microsoft.com/office/word/2018/wordml" xmlns:w16sdtdh="http://schemas.microsoft.com/office/word/2020/wordml/sdtdatahash" xmlns:w16se="http://schemas.microsoft.com/office/word/2015/wordml/symex" mc:Ignorable="w14 w15 w16se w16cid w16 w16cex w16sdtdh">
   <w:docDefaults>
     <w:rPrDefault>
       <w:rPr>
@@ -6888,7 +6733,7 @@
     </w:rPrDefault>
     <w:pPrDefault/>
   </w:docDefaults>
-  <w:latentStyles w:defLockedState="0" w:defUIPriority="0" w:defSemiHidden="0" w:defUnhideWhenUsed="0" w:defQFormat="0" w:count="371">
+  <w:latentStyles w:defLockedState="0" w:defUIPriority="0" w:defSemiHidden="0" w:defUnhideWhenUsed="0" w:defQFormat="0" w:count="376">
     <w:lsdException w:name="Normal" w:qFormat="1"/>
     <w:lsdException w:name="heading 1" w:qFormat="1"/>
     <w:lsdException w:name="heading 2" w:qFormat="1"/>
@@ -6988,7 +6833,6 @@
     <w:lsdException w:name="HTML Sample" w:semiHidden="1" w:unhideWhenUsed="1"/>
     <w:lsdException w:name="HTML Typewriter" w:semiHidden="1" w:unhideWhenUsed="1"/>
     <w:lsdException w:name="HTML Variable" w:semiHidden="1" w:unhideWhenUsed="1"/>
-    <w:lsdException w:name="Normal Table" w:semiHidden="1" w:unhideWhenUsed="1"/>
     <w:lsdException w:name="annotation subject" w:semiHidden="1" w:unhideWhenUsed="1"/>
     <w:lsdException w:name="No List" w:semiHidden="1" w:unhideWhenUsed="1"/>
     <w:lsdException w:name="Outline List 1" w:semiHidden="1" w:unhideWhenUsed="1"/>
@@ -7031,11 +6875,8 @@
     <w:lsdException w:name="Table Contemporary" w:semiHidden="1" w:unhideWhenUsed="1"/>
     <w:lsdException w:name="Table Elegant" w:semiHidden="1" w:unhideWhenUsed="1"/>
     <w:lsdException w:name="Table Professional" w:semiHidden="1" w:unhideWhenUsed="1"/>
-    <w:lsdException w:name="Table Subtle 1" w:semiHidden="1" w:unhideWhenUsed="1"/>
     <w:lsdException w:name="Table Subtle 2" w:semiHidden="1" w:unhideWhenUsed="1"/>
     <w:lsdException w:name="Table Web 1" w:semiHidden="1" w:unhideWhenUsed="1"/>
-    <w:lsdException w:name="Table Web 2" w:semiHidden="1" w:unhideWhenUsed="1"/>
-    <w:lsdException w:name="Table Web 3" w:semiHidden="1" w:unhideWhenUsed="1"/>
     <w:lsdException w:name="Balloon Text" w:semiHidden="1" w:unhideWhenUsed="1"/>
     <w:lsdException w:name="Table Theme" w:semiHidden="1" w:unhideWhenUsed="1"/>
     <w:lsdException w:name="Placeholder Text" w:semiHidden="1" w:uiPriority="99"/>
@@ -7253,6 +7094,11 @@
     <w:lsdException w:name="List Table 5 Dark Accent 6" w:uiPriority="50"/>
     <w:lsdException w:name="List Table 6 Colorful Accent 6" w:uiPriority="51"/>
     <w:lsdException w:name="List Table 7 Colorful Accent 6" w:uiPriority="52"/>
+    <w:lsdException w:name="Mention" w:semiHidden="1" w:uiPriority="99" w:unhideWhenUsed="1"/>
+    <w:lsdException w:name="Smart Hyperlink" w:semiHidden="1" w:uiPriority="99" w:unhideWhenUsed="1"/>
+    <w:lsdException w:name="Hashtag" w:semiHidden="1" w:uiPriority="99" w:unhideWhenUsed="1"/>
+    <w:lsdException w:name="Unresolved Mention" w:semiHidden="1" w:uiPriority="99" w:unhideWhenUsed="1"/>
+    <w:lsdException w:name="Smart Link" w:semiHidden="1" w:uiPriority="99" w:unhideWhenUsed="1"/>
   </w:latentStyles>
   <w:style w:type="paragraph" w:default="1" w:styleId="Normal">
     <w:name w:val="Normal"/>
@@ -7419,6 +7265,7 @@
   <w:style w:type="character" w:default="1" w:styleId="Fuentedeprrafopredeter">
     <w:name w:val="Default Paragraph Font"/>
     <w:uiPriority w:val="1"/>
+    <w:semiHidden/>
     <w:unhideWhenUsed/>
   </w:style>
   <w:style w:type="table" w:default="1" w:styleId="Tablanormal">

</xml_diff>